<commit_message>
added graph support & Approx Functions comparison
</commit_message>
<xml_diff>
--- a/Лаба 4.docx
+++ b/Лаба 4.docx
@@ -90,7 +90,7 @@
           <w:sz w:val="48"/>
           <w:szCs w:val="48"/>
         </w:rPr>
-        <w:t>3</w:t>
+        <w:t>4</w:t>
       </w:r>
       <w:r>
         <w:rPr>
@@ -11322,11 +11322,10 @@
           <w:bCs/>
           <w:noProof/>
         </w:rPr>
-        <w:lastRenderedPageBreak/>
         <w:drawing>
-          <wp:inline distT="0" distB="0" distL="0" distR="0" wp14:anchorId="08452EF9" wp14:editId="7615A66F">
-            <wp:extent cx="3944679" cy="4019714"/>
-            <wp:effectExtent l="0" t="0" r="5080" b="6350"/>
+          <wp:inline distT="0" distB="0" distL="0" distR="0" wp14:anchorId="08452EF9" wp14:editId="20EB502D">
+            <wp:extent cx="2871460" cy="2926080"/>
+            <wp:effectExtent l="0" t="0" r="0" b="0"/>
             <wp:docPr id="1" name="Рисунок 1"/>
             <wp:cNvGraphicFramePr>
               <a:graphicFrameLocks xmlns:a="http://schemas.openxmlformats.org/drawingml/2006/main" noChangeAspect="1"/>
@@ -11347,7 +11346,7 @@
                   <pic:spPr>
                     <a:xfrm>
                       <a:off x="0" y="0"/>
-                      <a:ext cx="3949811" cy="4024943"/>
+                      <a:ext cx="2926760" cy="2982432"/>
                     </a:xfrm>
                     <a:prstGeom prst="rect">
                       <a:avLst/>
@@ -11373,6 +11372,7 @@
           <w:sz w:val="32"/>
           <w:szCs w:val="32"/>
         </w:rPr>
+        <w:lastRenderedPageBreak/>
         <w:t>Заполненные</w:t>
       </w:r>
       <w:r>
@@ -13889,6 +13889,7 @@
               <w:rPr>
                 <w:lang w:val="en-US"/>
               </w:rPr>
+              <w:lastRenderedPageBreak/>
               <w:t>a</w:t>
             </w:r>
           </w:p>
@@ -15163,7 +15164,6 @@
               <w:rPr>
                 <w:rFonts w:ascii="Cambria Math" w:hAnsi="Cambria Math" w:cs="Cambria Math"/>
               </w:rPr>
-              <w:lastRenderedPageBreak/>
               <w:t>𝜹</w:t>
             </w:r>
           </w:p>
@@ -15549,6 +15549,12 @@
                 <w:lang w:val="en-US"/>
               </w:rPr>
             </w:pPr>
+            <w:r>
+              <w:rPr>
+                <w:lang w:val="en-US"/>
+              </w:rPr>
+              <w:t>1.019</w:t>
+            </w:r>
           </w:p>
         </w:tc>
       </w:tr>
@@ -15605,6 +15611,12 @@
                 <w:lang w:val="en-US"/>
               </w:rPr>
             </w:pPr>
+            <w:r>
+              <w:rPr>
+                <w:lang w:val="en-US"/>
+              </w:rPr>
+              <w:t>2.0877</w:t>
+            </w:r>
           </w:p>
         </w:tc>
       </w:tr>
@@ -15661,6 +15673,12 @@
                 <w:lang w:val="en-US"/>
               </w:rPr>
             </w:pPr>
+            <w:r>
+              <w:rPr>
+                <w:lang w:val="en-US"/>
+              </w:rPr>
+              <w:t>3.003</w:t>
+            </w:r>
           </w:p>
         </w:tc>
       </w:tr>
@@ -15717,6 +15735,12 @@
                 <w:lang w:val="en-US"/>
               </w:rPr>
             </w:pPr>
+            <w:r>
+              <w:rPr>
+                <w:lang w:val="en-US"/>
+              </w:rPr>
+              <w:t>3.804</w:t>
+            </w:r>
           </w:p>
         </w:tc>
       </w:tr>
@@ -15773,6 +15797,12 @@
                 <w:lang w:val="en-US"/>
               </w:rPr>
             </w:pPr>
+            <w:r>
+              <w:rPr>
+                <w:lang w:val="en-US"/>
+              </w:rPr>
+              <w:t>4.515</w:t>
+            </w:r>
           </w:p>
         </w:tc>
       </w:tr>
@@ -15829,6 +15859,12 @@
                 <w:lang w:val="en-US"/>
               </w:rPr>
             </w:pPr>
+            <w:r>
+              <w:rPr>
+                <w:lang w:val="en-US"/>
+              </w:rPr>
+              <w:t>5.155</w:t>
+            </w:r>
           </w:p>
         </w:tc>
       </w:tr>
@@ -15885,6 +15921,12 @@
                 <w:lang w:val="en-US"/>
               </w:rPr>
             </w:pPr>
+            <w:r>
+              <w:rPr>
+                <w:lang w:val="en-US"/>
+              </w:rPr>
+              <w:t>5.737</w:t>
+            </w:r>
           </w:p>
         </w:tc>
       </w:tr>
@@ -15941,6 +15983,12 @@
                 <w:lang w:val="en-US"/>
               </w:rPr>
             </w:pPr>
+            <w:r>
+              <w:rPr>
+                <w:lang w:val="en-US"/>
+              </w:rPr>
+              <w:t>6.2703</w:t>
+            </w:r>
           </w:p>
         </w:tc>
       </w:tr>
@@ -15997,6 +16045,12 @@
                 <w:lang w:val="en-US"/>
               </w:rPr>
             </w:pPr>
+            <w:r>
+              <w:rPr>
+                <w:lang w:val="en-US"/>
+              </w:rPr>
+              <w:t>6.7625</w:t>
+            </w:r>
           </w:p>
         </w:tc>
       </w:tr>
@@ -16053,6 +16107,12 @@
                 <w:lang w:val="en-US"/>
               </w:rPr>
             </w:pPr>
+            <w:r>
+              <w:rPr>
+                <w:lang w:val="en-US"/>
+              </w:rPr>
+              <w:t>7.2196</w:t>
+            </w:r>
           </w:p>
         </w:tc>
       </w:tr>
@@ -16109,6 +16169,12 @@
                 <w:lang w:val="en-US"/>
               </w:rPr>
             </w:pPr>
+            <w:r>
+              <w:rPr>
+                <w:lang w:val="en-US"/>
+              </w:rPr>
+              <w:t>7.6462</w:t>
+            </w:r>
           </w:p>
         </w:tc>
       </w:tr>
@@ -16165,6 +16231,12 @@
                 <w:lang w:val="en-US"/>
               </w:rPr>
             </w:pPr>
+            <w:r>
+              <w:rPr>
+                <w:lang w:val="en-US"/>
+              </w:rPr>
+              <w:t>8.046</w:t>
+            </w:r>
           </w:p>
         </w:tc>
       </w:tr>
@@ -16216,10 +16288,17 @@
           </w:tcPr>
           <w:p>
             <w:pPr>
-              <w:rPr>
-                <w:lang w:val="en-US"/>
-              </w:rPr>
-            </w:pPr>
+              <w:jc w:val="center"/>
+              <w:rPr>
+                <w:lang w:val="en-US"/>
+              </w:rPr>
+            </w:pPr>
+            <w:r>
+              <w:rPr>
+                <w:lang w:val="en-US"/>
+              </w:rPr>
+              <w:t>8.4224</w:t>
+            </w:r>
           </w:p>
         </w:tc>
       </w:tr>
@@ -16242,6 +16321,7 @@
               <w:rPr>
                 <w:lang w:val="en-US"/>
               </w:rPr>
+              <w:lastRenderedPageBreak/>
               <w:t>3.7</w:t>
             </w:r>
           </w:p>
@@ -16276,6 +16356,12 @@
                 <w:lang w:val="en-US"/>
               </w:rPr>
             </w:pPr>
+            <w:r>
+              <w:rPr>
+                <w:lang w:val="en-US"/>
+              </w:rPr>
+              <w:t>8.778</w:t>
+            </w:r>
           </w:p>
         </w:tc>
       </w:tr>
@@ -16332,6 +16418,12 @@
                 <w:lang w:val="en-US"/>
               </w:rPr>
             </w:pPr>
+            <w:r>
+              <w:rPr>
+                <w:lang w:val="en-US"/>
+              </w:rPr>
+              <w:t>9.115</w:t>
+            </w:r>
           </w:p>
         </w:tc>
       </w:tr>
@@ -16370,6 +16462,12 @@
                 <w:lang w:val="en-US"/>
               </w:rPr>
             </w:pPr>
+            <w:r>
+              <w:rPr>
+                <w:lang w:val="en-US"/>
+              </w:rPr>
+              <w:t>6.5652</w:t>
+            </w:r>
           </w:p>
         </w:tc>
       </w:tr>
@@ -16405,6 +16503,12 @@
                 <w:lang w:val="en-US"/>
               </w:rPr>
             </w:pPr>
+            <w:r>
+              <w:rPr>
+                <w:lang w:val="en-US"/>
+              </w:rPr>
+              <w:t>0.6616</w:t>
+            </w:r>
           </w:p>
         </w:tc>
       </w:tr>
@@ -16443,6 +16547,12 @@
                 <w:lang w:val="en-US"/>
               </w:rPr>
             </w:pPr>
+            <w:r>
+              <w:rPr>
+                <w:lang w:val="en-US"/>
+              </w:rPr>
+              <w:t>6.396</w:t>
+            </w:r>
           </w:p>
         </w:tc>
       </w:tr>
@@ -16481,6 +16591,12 @@
                 <w:lang w:val="en-US"/>
               </w:rPr>
             </w:pPr>
+            <w:r>
+              <w:rPr>
+                <w:lang w:val="en-US"/>
+              </w:rPr>
+              <w:t>0.4096</w:t>
+            </w:r>
           </w:p>
         </w:tc>
       </w:tr>
@@ -16519,6 +16635,12 @@
                 <w:lang w:val="en-US"/>
               </w:rPr>
             </w:pPr>
+            <w:r>
+              <w:rPr>
+                <w:lang w:val="en-US"/>
+              </w:rPr>
+              <w:t>-</w:t>
+            </w:r>
           </w:p>
         </w:tc>
       </w:tr>
@@ -16561,7 +16683,7 @@
       <w:tblGrid>
         <w:gridCol w:w="1118"/>
         <w:gridCol w:w="1134"/>
-        <w:gridCol w:w="2096"/>
+        <w:gridCol w:w="1579"/>
       </w:tblGrid>
       <w:tr>
         <w:trPr>
@@ -16618,7 +16740,7 @@
               <w:jc w:val="center"/>
             </w:pPr>
             <w:r>
-              <w:t>Полиноминальная</w:t>
+              <w:t>Степенная</w:t>
             </w:r>
           </w:p>
         </w:tc>
@@ -16677,8 +16799,22 @@
               <w:rPr>
                 <w:lang w:val="en-US"/>
               </w:rPr>
-              <w:t>F = ax^2 + bx + c</w:t>
-            </w:r>
+              <w:t xml:space="preserve">F = </w:t>
+            </w:r>
+            <w:r>
+              <w:rPr>
+                <w:lang w:val="en-US"/>
+              </w:rPr>
+              <w:t>a*</w:t>
+            </w:r>
+            <w:proofErr w:type="spellStart"/>
+            <w:r>
+              <w:rPr>
+                <w:lang w:val="en-US"/>
+              </w:rPr>
+              <w:t>x^b</w:t>
+            </w:r>
+            <w:proofErr w:type="spellEnd"/>
           </w:p>
         </w:tc>
       </w:tr>
@@ -16738,6 +16874,12 @@
                 <w:lang w:val="en-US"/>
               </w:rPr>
             </w:pPr>
+            <w:r>
+              <w:rPr>
+                <w:lang w:val="en-US"/>
+              </w:rPr>
+              <w:t>2.0718</w:t>
+            </w:r>
           </w:p>
         </w:tc>
       </w:tr>
@@ -16794,6 +16936,12 @@
                 <w:lang w:val="en-US"/>
               </w:rPr>
             </w:pPr>
+            <w:r>
+              <w:rPr>
+                <w:lang w:val="en-US"/>
+              </w:rPr>
+              <w:t>2.5473</w:t>
+            </w:r>
           </w:p>
         </w:tc>
       </w:tr>
@@ -16850,6 +16998,12 @@
                 <w:lang w:val="en-US"/>
               </w:rPr>
             </w:pPr>
+            <w:r>
+              <w:rPr>
+                <w:lang w:val="en-US"/>
+              </w:rPr>
+              <w:t>3.0404</w:t>
+            </w:r>
           </w:p>
         </w:tc>
       </w:tr>
@@ -16906,6 +17060,12 @@
                 <w:lang w:val="en-US"/>
               </w:rPr>
             </w:pPr>
+            <w:r>
+              <w:rPr>
+                <w:lang w:val="en-US"/>
+              </w:rPr>
+              <w:t>3.5495</w:t>
+            </w:r>
           </w:p>
         </w:tc>
       </w:tr>
@@ -16962,6 +17122,12 @@
                 <w:lang w:val="en-US"/>
               </w:rPr>
             </w:pPr>
+            <w:r>
+              <w:rPr>
+                <w:lang w:val="en-US"/>
+              </w:rPr>
+              <w:t>4.0729</w:t>
+            </w:r>
           </w:p>
         </w:tc>
       </w:tr>
@@ -17018,6 +17184,12 @@
                 <w:lang w:val="en-US"/>
               </w:rPr>
             </w:pPr>
+            <w:r>
+              <w:rPr>
+                <w:lang w:val="en-US"/>
+              </w:rPr>
+              <w:t>4.6095</w:t>
+            </w:r>
           </w:p>
         </w:tc>
       </w:tr>
@@ -17074,6 +17246,18 @@
                 <w:lang w:val="en-US"/>
               </w:rPr>
             </w:pPr>
+            <w:r>
+              <w:rPr>
+                <w:lang w:val="en-US"/>
+              </w:rPr>
+              <w:t>5.15</w:t>
+            </w:r>
+            <w:r>
+              <w:rPr>
+                <w:lang w:val="en-US"/>
+              </w:rPr>
+              <w:t>84</w:t>
+            </w:r>
           </w:p>
         </w:tc>
       </w:tr>
@@ -17130,6 +17314,12 @@
                 <w:lang w:val="en-US"/>
               </w:rPr>
             </w:pPr>
+            <w:r>
+              <w:rPr>
+                <w:lang w:val="en-US"/>
+              </w:rPr>
+              <w:t>5.7187</w:t>
+            </w:r>
           </w:p>
         </w:tc>
       </w:tr>
@@ -17186,6 +17376,12 @@
                 <w:lang w:val="en-US"/>
               </w:rPr>
             </w:pPr>
+            <w:r>
+              <w:rPr>
+                <w:lang w:val="en-US"/>
+              </w:rPr>
+              <w:t>6.2897</w:t>
+            </w:r>
           </w:p>
         </w:tc>
       </w:tr>
@@ -17242,6 +17438,12 @@
                 <w:lang w:val="en-US"/>
               </w:rPr>
             </w:pPr>
+            <w:r>
+              <w:rPr>
+                <w:lang w:val="en-US"/>
+              </w:rPr>
+              <w:t>6.8709</w:t>
+            </w:r>
           </w:p>
         </w:tc>
       </w:tr>
@@ -17298,6 +17500,12 @@
                 <w:lang w:val="en-US"/>
               </w:rPr>
             </w:pPr>
+            <w:r>
+              <w:rPr>
+                <w:lang w:val="en-US"/>
+              </w:rPr>
+              <w:t>7.4616</w:t>
+            </w:r>
           </w:p>
         </w:tc>
       </w:tr>
@@ -17354,6 +17562,12 @@
                 <w:lang w:val="en-US"/>
               </w:rPr>
             </w:pPr>
+            <w:r>
+              <w:rPr>
+                <w:lang w:val="en-US"/>
+              </w:rPr>
+              <w:t>8.0614</w:t>
+            </w:r>
           </w:p>
         </w:tc>
       </w:tr>
@@ -17376,7 +17590,6 @@
               <w:rPr>
                 <w:lang w:val="en-US"/>
               </w:rPr>
-              <w:lastRenderedPageBreak/>
               <w:t>3.5</w:t>
             </w:r>
           </w:p>
@@ -17406,10 +17619,17 @@
           </w:tcPr>
           <w:p>
             <w:pPr>
-              <w:rPr>
-                <w:lang w:val="en-US"/>
-              </w:rPr>
-            </w:pPr>
+              <w:jc w:val="center"/>
+              <w:rPr>
+                <w:lang w:val="en-US"/>
+              </w:rPr>
+            </w:pPr>
+            <w:r>
+              <w:rPr>
+                <w:lang w:val="en-US"/>
+              </w:rPr>
+              <w:t>8.6699</w:t>
+            </w:r>
           </w:p>
         </w:tc>
       </w:tr>
@@ -17466,6 +17686,12 @@
                 <w:lang w:val="en-US"/>
               </w:rPr>
             </w:pPr>
+            <w:r>
+              <w:rPr>
+                <w:lang w:val="en-US"/>
+              </w:rPr>
+              <w:t>9.287</w:t>
+            </w:r>
           </w:p>
         </w:tc>
       </w:tr>
@@ -17522,6 +17748,12 @@
                 <w:lang w:val="en-US"/>
               </w:rPr>
             </w:pPr>
+            <w:r>
+              <w:rPr>
+                <w:lang w:val="en-US"/>
+              </w:rPr>
+              <w:t>9.9113</w:t>
+            </w:r>
           </w:p>
         </w:tc>
       </w:tr>
@@ -17560,6 +17792,12 @@
                 <w:lang w:val="en-US"/>
               </w:rPr>
             </w:pPr>
+            <w:r>
+              <w:rPr>
+                <w:lang w:val="en-US"/>
+              </w:rPr>
+              <w:t>0.598</w:t>
+            </w:r>
           </w:p>
         </w:tc>
       </w:tr>
@@ -17595,6 +17833,12 @@
                 <w:lang w:val="en-US"/>
               </w:rPr>
             </w:pPr>
+            <w:r>
+              <w:rPr>
+                <w:lang w:val="en-US"/>
+              </w:rPr>
+              <w:t>0.1997</w:t>
+            </w:r>
           </w:p>
         </w:tc>
       </w:tr>
@@ -17633,6 +17877,12 @@
                 <w:lang w:val="en-US"/>
               </w:rPr>
             </w:pPr>
+            <w:r>
+              <w:rPr>
+                <w:lang w:val="en-US"/>
+              </w:rPr>
+              <w:t>1.8415</w:t>
+            </w:r>
           </w:p>
         </w:tc>
       </w:tr>
@@ -17671,6 +17921,15 @@
                 <w:lang w:val="en-US"/>
               </w:rPr>
             </w:pPr>
+            <w:r>
+              <w:t>1</w:t>
+            </w:r>
+            <w:r>
+              <w:rPr>
+                <w:lang w:val="en-US"/>
+              </w:rPr>
+              <w:t>.2367</w:t>
+            </w:r>
           </w:p>
         </w:tc>
       </w:tr>
@@ -17705,10 +17964,13 @@
           <w:p>
             <w:pPr>
               <w:jc w:val="center"/>
-              <w:rPr>
-                <w:lang w:val="en-US"/>
-              </w:rPr>
-            </w:pPr>
+            </w:pPr>
+            <w:r>
+              <w:rPr>
+                <w:lang w:val="en-US"/>
+              </w:rPr>
+              <w:t>-</w:t>
+            </w:r>
           </w:p>
         </w:tc>
       </w:tr>
@@ -17716,285 +17978,236 @@
     <w:p>
       <w:pPr>
         <w:rPr>
-          <w:lang w:val="en-US"/>
-        </w:rPr>
-      </w:pPr>
-    </w:p>
-    <w:p>
-      <w:pPr>
-        <w:rPr>
-          <w:lang w:val="en-US"/>
-        </w:rPr>
-      </w:pPr>
-    </w:p>
-    <w:p>
-      <w:pPr>
-        <w:rPr>
-          <w:lang w:val="en-US"/>
-        </w:rPr>
-      </w:pPr>
-    </w:p>
-    <w:p>
-      <w:pPr>
-        <w:rPr>
-          <w:lang w:val="en-US"/>
-        </w:rPr>
-      </w:pPr>
-    </w:p>
-    <w:p>
-      <w:pPr>
-        <w:rPr>
           <w:sz w:val="32"/>
           <w:szCs w:val="32"/>
-          <w:lang w:val="en-US"/>
-        </w:rPr>
-      </w:pPr>
-    </w:p>
-    <w:p>
-      <w:pPr>
-        <w:rPr>
-          <w:lang w:val="en-US"/>
-        </w:rPr>
-      </w:pPr>
-    </w:p>
-    <w:p>
-      <w:pPr>
-        <w:spacing w:before="100" w:beforeAutospacing="1" w:after="100" w:afterAutospacing="1"/>
+        </w:rPr>
+      </w:pPr>
+      <w:r>
+        <w:rPr>
+          <w:sz w:val="32"/>
+          <w:szCs w:val="32"/>
+        </w:rPr>
+        <w:t xml:space="preserve"> </w:t>
+      </w:r>
+    </w:p>
+    <w:p>
+      <w:r>
+        <w:rPr>
+          <w:sz w:val="32"/>
+          <w:szCs w:val="32"/>
+        </w:rPr>
+        <w:t>Программный вывод для каждой функции</w:t>
+      </w:r>
+      <w:r>
         <w:rPr>
           <w:rFonts w:asciiTheme="minorHAnsi" w:hAnsiTheme="minorHAnsi" w:cstheme="minorHAnsi"/>
           <w:color w:val="000000"/>
         </w:rPr>
-      </w:pPr>
-      <w:r>
+        <w:t>:</w:t>
+      </w:r>
+    </w:p>
+    <w:p/>
+    <w:p>
+      <w:r>
+        <w:rPr>
+          <w:noProof/>
+        </w:rPr>
+        <w:drawing>
+          <wp:inline distT="0" distB="0" distL="0" distR="0" wp14:anchorId="26A8ACF2" wp14:editId="0C501691">
+            <wp:extent cx="4011930" cy="754537"/>
+            <wp:effectExtent l="0" t="0" r="1270" b="0"/>
+            <wp:docPr id="2" name="Рисунок 2"/>
+            <wp:cNvGraphicFramePr>
+              <a:graphicFrameLocks xmlns:a="http://schemas.openxmlformats.org/drawingml/2006/main" noChangeAspect="1"/>
+            </wp:cNvGraphicFramePr>
+            <a:graphic xmlns:a="http://schemas.openxmlformats.org/drawingml/2006/main">
+              <a:graphicData uri="http://schemas.openxmlformats.org/drawingml/2006/picture">
+                <pic:pic xmlns:pic="http://schemas.openxmlformats.org/drawingml/2006/picture">
+                  <pic:nvPicPr>
+                    <pic:cNvPr id="1" name=""/>
+                    <pic:cNvPicPr/>
+                  </pic:nvPicPr>
+                  <pic:blipFill>
+                    <a:blip r:embed="rId6"/>
+                    <a:stretch>
+                      <a:fillRect/>
+                    </a:stretch>
+                  </pic:blipFill>
+                  <pic:spPr>
+                    <a:xfrm>
+                      <a:off x="0" y="0"/>
+                      <a:ext cx="4053103" cy="762281"/>
+                    </a:xfrm>
+                    <a:prstGeom prst="rect">
+                      <a:avLst/>
+                    </a:prstGeom>
+                  </pic:spPr>
+                </pic:pic>
+              </a:graphicData>
+            </a:graphic>
+          </wp:inline>
+        </w:drawing>
+      </w:r>
+    </w:p>
+    <w:p/>
+    <w:p/>
+    <w:p>
+      <w:pPr>
         <w:rPr>
           <w:sz w:val="32"/>
           <w:szCs w:val="32"/>
         </w:rPr>
-        <w:t>Вывод</w:t>
-      </w:r>
-      <w:r>
+      </w:pPr>
+    </w:p>
+    <w:p/>
+    <w:p>
+      <w:pPr>
+        <w:spacing w:before="100" w:beforeAutospacing="1" w:after="100" w:afterAutospacing="1"/>
         <w:rPr>
           <w:rFonts w:asciiTheme="minorHAnsi" w:hAnsiTheme="minorHAnsi" w:cstheme="minorHAnsi"/>
           <w:color w:val="000000"/>
         </w:rPr>
-        <w:t>:</w:t>
+      </w:pPr>
+      <w:r>
+        <w:rPr>
+          <w:sz w:val="32"/>
+          <w:szCs w:val="32"/>
+        </w:rPr>
+        <w:lastRenderedPageBreak/>
+        <w:t>Вывод</w:t>
       </w:r>
       <w:r>
         <w:rPr>
           <w:rFonts w:asciiTheme="minorHAnsi" w:hAnsiTheme="minorHAnsi" w:cstheme="minorHAnsi"/>
           <w:color w:val="000000"/>
         </w:rPr>
-        <w:br/>
+        <w:t>:</w:t>
       </w:r>
       <w:r>
         <w:rPr>
           <w:rFonts w:asciiTheme="minorHAnsi" w:hAnsiTheme="minorHAnsi" w:cstheme="minorHAnsi"/>
           <w:color w:val="000000"/>
         </w:rPr>
-        <w:t>В</w:t>
+        <w:br/>
       </w:r>
       <w:r>
         <w:rPr>
           <w:rFonts w:asciiTheme="minorHAnsi" w:hAnsiTheme="minorHAnsi" w:cstheme="minorHAnsi"/>
           <w:color w:val="000000"/>
         </w:rPr>
-        <w:t xml:space="preserve"> </w:t>
+        <w:t>В</w:t>
       </w:r>
       <w:r>
         <w:rPr>
           <w:rFonts w:asciiTheme="minorHAnsi" w:hAnsiTheme="minorHAnsi" w:cstheme="minorHAnsi"/>
           <w:color w:val="000000"/>
         </w:rPr>
-        <w:t>ходе</w:t>
+        <w:t xml:space="preserve"> </w:t>
       </w:r>
       <w:r>
         <w:rPr>
           <w:rFonts w:asciiTheme="minorHAnsi" w:hAnsiTheme="minorHAnsi" w:cstheme="minorHAnsi"/>
           <w:color w:val="000000"/>
         </w:rPr>
-        <w:t xml:space="preserve"> </w:t>
+        <w:t>ходе</w:t>
       </w:r>
       <w:r>
         <w:rPr>
           <w:rFonts w:asciiTheme="minorHAnsi" w:hAnsiTheme="minorHAnsi" w:cstheme="minorHAnsi"/>
           <w:color w:val="000000"/>
         </w:rPr>
-        <w:t>выполнения</w:t>
+        <w:t xml:space="preserve"> </w:t>
       </w:r>
       <w:r>
         <w:rPr>
           <w:rFonts w:asciiTheme="minorHAnsi" w:hAnsiTheme="minorHAnsi" w:cstheme="minorHAnsi"/>
           <w:color w:val="000000"/>
         </w:rPr>
-        <w:t xml:space="preserve"> </w:t>
+        <w:t>выполнения</w:t>
       </w:r>
       <w:r>
         <w:rPr>
           <w:rFonts w:asciiTheme="minorHAnsi" w:hAnsiTheme="minorHAnsi" w:cstheme="minorHAnsi"/>
           <w:color w:val="000000"/>
         </w:rPr>
-        <w:t>работы</w:t>
+        <w:t xml:space="preserve"> </w:t>
       </w:r>
       <w:r>
         <w:rPr>
           <w:rFonts w:asciiTheme="minorHAnsi" w:hAnsiTheme="minorHAnsi" w:cstheme="minorHAnsi"/>
           <w:color w:val="000000"/>
         </w:rPr>
-        <w:t xml:space="preserve"> </w:t>
+        <w:t>работы</w:t>
       </w:r>
       <w:r>
         <w:rPr>
           <w:rFonts w:asciiTheme="minorHAnsi" w:hAnsiTheme="minorHAnsi" w:cstheme="minorHAnsi"/>
           <w:color w:val="000000"/>
         </w:rPr>
-        <w:t>я</w:t>
+        <w:t xml:space="preserve"> </w:t>
       </w:r>
       <w:r>
         <w:rPr>
           <w:rFonts w:asciiTheme="minorHAnsi" w:hAnsiTheme="minorHAnsi" w:cstheme="minorHAnsi"/>
           <w:color w:val="000000"/>
         </w:rPr>
-        <w:t xml:space="preserve"> </w:t>
+        <w:t>я</w:t>
       </w:r>
       <w:r>
         <w:rPr>
           <w:rFonts w:asciiTheme="minorHAnsi" w:hAnsiTheme="minorHAnsi" w:cstheme="minorHAnsi"/>
           <w:color w:val="000000"/>
         </w:rPr>
-        <w:t>разобрался</w:t>
+        <w:t xml:space="preserve"> </w:t>
       </w:r>
       <w:r>
         <w:rPr>
           <w:rFonts w:asciiTheme="minorHAnsi" w:hAnsiTheme="minorHAnsi" w:cstheme="minorHAnsi"/>
           <w:color w:val="000000"/>
         </w:rPr>
-        <w:t xml:space="preserve"> </w:t>
+        <w:t>разобрался</w:t>
       </w:r>
       <w:r>
         <w:rPr>
           <w:rFonts w:asciiTheme="minorHAnsi" w:hAnsiTheme="minorHAnsi" w:cstheme="minorHAnsi"/>
           <w:color w:val="000000"/>
         </w:rPr>
-        <w:t>с</w:t>
+        <w:t xml:space="preserve"> </w:t>
       </w:r>
       <w:r>
         <w:rPr>
           <w:rFonts w:asciiTheme="minorHAnsi" w:hAnsiTheme="minorHAnsi" w:cstheme="minorHAnsi"/>
           <w:color w:val="000000"/>
         </w:rPr>
-        <w:t xml:space="preserve"> </w:t>
+        <w:t>с</w:t>
       </w:r>
       <w:r>
         <w:rPr>
           <w:rFonts w:asciiTheme="minorHAnsi" w:hAnsiTheme="minorHAnsi" w:cstheme="minorHAnsi"/>
           <w:color w:val="000000"/>
         </w:rPr>
-        <w:t>тем</w:t>
+        <w:t xml:space="preserve"> </w:t>
       </w:r>
       <w:r>
         <w:rPr>
           <w:rFonts w:asciiTheme="minorHAnsi" w:hAnsiTheme="minorHAnsi" w:cstheme="minorHAnsi"/>
           <w:color w:val="000000"/>
         </w:rPr>
-        <w:t xml:space="preserve">, </w:t>
+        <w:t>тем</w:t>
       </w:r>
       <w:r>
         <w:rPr>
           <w:rFonts w:asciiTheme="minorHAnsi" w:hAnsiTheme="minorHAnsi" w:cstheme="minorHAnsi"/>
           <w:color w:val="000000"/>
         </w:rPr>
-        <w:t>как</w:t>
+        <w:t xml:space="preserve">, </w:t>
       </w:r>
       <w:r>
         <w:rPr>
           <w:rFonts w:asciiTheme="minorHAnsi" w:hAnsiTheme="minorHAnsi" w:cstheme="minorHAnsi"/>
           <w:color w:val="000000"/>
         </w:rPr>
-        <w:t xml:space="preserve"> </w:t>
-      </w:r>
-      <w:r>
-        <w:rPr>
-          <w:rFonts w:asciiTheme="minorHAnsi" w:hAnsiTheme="minorHAnsi" w:cstheme="minorHAnsi"/>
-          <w:color w:val="000000"/>
-        </w:rPr>
-        <w:t>можно</w:t>
-      </w:r>
-      <w:r>
-        <w:rPr>
-          <w:rFonts w:asciiTheme="minorHAnsi" w:hAnsiTheme="minorHAnsi" w:cstheme="minorHAnsi"/>
-          <w:color w:val="000000"/>
-        </w:rPr>
-        <w:t xml:space="preserve"> </w:t>
-      </w:r>
-      <w:r>
-        <w:rPr>
-          <w:rFonts w:asciiTheme="minorHAnsi" w:hAnsiTheme="minorHAnsi" w:cstheme="minorHAnsi"/>
-          <w:color w:val="000000"/>
-        </w:rPr>
-        <w:t>находить</w:t>
-      </w:r>
-      <w:r>
-        <w:rPr>
-          <w:rFonts w:asciiTheme="minorHAnsi" w:hAnsiTheme="minorHAnsi" w:cstheme="minorHAnsi"/>
-          <w:color w:val="000000"/>
-        </w:rPr>
-        <w:t xml:space="preserve"> </w:t>
-      </w:r>
-      <w:r>
-        <w:rPr>
-          <w:rFonts w:asciiTheme="minorHAnsi" w:hAnsiTheme="minorHAnsi" w:cstheme="minorHAnsi"/>
-          <w:color w:val="000000"/>
-        </w:rPr>
-        <w:t>решения</w:t>
-      </w:r>
-      <w:r>
-        <w:rPr>
-          <w:rFonts w:asciiTheme="minorHAnsi" w:hAnsiTheme="minorHAnsi" w:cstheme="minorHAnsi"/>
-          <w:color w:val="000000"/>
-        </w:rPr>
-        <w:t xml:space="preserve"> </w:t>
-      </w:r>
-      <w:r>
-        <w:rPr>
-          <w:rFonts w:asciiTheme="minorHAnsi" w:hAnsiTheme="minorHAnsi" w:cstheme="minorHAnsi"/>
-          <w:color w:val="000000"/>
-        </w:rPr>
-        <w:t>нелинейных</w:t>
-      </w:r>
-      <w:r>
-        <w:rPr>
-          <w:rFonts w:asciiTheme="minorHAnsi" w:hAnsiTheme="minorHAnsi" w:cstheme="minorHAnsi"/>
-          <w:color w:val="000000"/>
-        </w:rPr>
-        <w:t xml:space="preserve"> </w:t>
-      </w:r>
-      <w:r>
-        <w:rPr>
-          <w:rFonts w:asciiTheme="minorHAnsi" w:hAnsiTheme="minorHAnsi" w:cstheme="minorHAnsi"/>
-          <w:color w:val="000000"/>
-        </w:rPr>
-        <w:t>уравнений</w:t>
-      </w:r>
-      <w:r>
-        <w:rPr>
-          <w:rFonts w:asciiTheme="minorHAnsi" w:hAnsiTheme="minorHAnsi" w:cstheme="minorHAnsi"/>
-          <w:color w:val="000000"/>
-        </w:rPr>
-        <w:t xml:space="preserve">, </w:t>
-      </w:r>
-      <w:r>
-        <w:rPr>
-          <w:rFonts w:asciiTheme="minorHAnsi" w:hAnsiTheme="minorHAnsi" w:cstheme="minorHAnsi"/>
-          <w:color w:val="000000"/>
-        </w:rPr>
-        <w:t>а</w:t>
-      </w:r>
-      <w:r>
-        <w:rPr>
-          <w:rFonts w:asciiTheme="minorHAnsi" w:hAnsiTheme="minorHAnsi" w:cstheme="minorHAnsi"/>
-          <w:color w:val="000000"/>
-        </w:rPr>
-        <w:t xml:space="preserve"> </w:t>
+        <w:t xml:space="preserve">как можно найти функцию, которая будет являться наилучшим приближением заданной табличной функции по методу наименьших квадратов, как вычислить меру отклонения, а </w:t>
       </w:r>
       <w:r>
         <w:rPr>

</xml_diff>